<commit_message>
changes in variable names
</commit_message>
<xml_diff>
--- a/doc/Ageing protocol Manuscript.docx
+++ b/doc/Ageing protocol Manuscript.docx
@@ -1,6 +1,6 @@
 
 <file path=word/document.xml><?xml version="1.0" encoding="utf-8"?>
-<w:document xmlns:wpc="http://schemas.microsoft.com/office/word/2010/wordprocessingCanvas" xmlns:cx="http://schemas.microsoft.com/office/drawing/2014/chartex" xmlns:cx1="http://schemas.microsoft.com/office/drawing/2015/9/8/chartex" xmlns:cx2="http://schemas.microsoft.com/office/drawing/2015/10/21/chartex" xmlns:cx3="http://schemas.microsoft.com/office/drawing/2016/5/9/chartex" xmlns:cx4="http://schemas.microsoft.com/office/drawing/2016/5/10/chartex" xmlns:cx5="http://schemas.microsoft.com/office/drawing/2016/5/11/chartex" xmlns:cx6="http://schemas.microsoft.com/office/drawing/2016/5/12/chartex" xmlns:cx7="http://schemas.microsoft.com/office/drawing/2016/5/13/chartex" xmlns:cx8="http://schemas.microsoft.com/office/drawing/2016/5/14/chartex" xmlns:mc="http://schemas.openxmlformats.org/markup-compatibility/2006" xmlns:aink="http://schemas.microsoft.com/office/drawing/2016/ink" xmlns:am3d="http://schemas.microsoft.com/office/drawing/2017/model3d" xmlns:o="urn:schemas-microsoft-com:office:office" xmlns:r="http://schemas.openxmlformats.org/officeDocument/2006/relationships" xmlns:m="http://schemas.openxmlformats.org/officeDocument/2006/math" xmlns:v="urn:schemas-microsoft-com:vml" xmlns:wp14="http://schemas.microsoft.com/office/word/2010/wordprocessingDrawing" xmlns:wp="http://schemas.openxmlformats.org/drawingml/2006/wordprocessingDrawing" xmlns:w10="urn:schemas-microsoft-com:office:word" xmlns:w="http://schemas.openxmlformats.org/wordprocessingml/2006/main" xmlns:w14="http://schemas.microsoft.com/office/word/2010/wordml" xmlns:w15="http://schemas.microsoft.com/office/word/2012/wordml" xmlns:w16cex="http://schemas.microsoft.com/office/word/2018/wordml/cex" xmlns:w16cid="http://schemas.microsoft.com/office/word/2016/wordml/cid" xmlns:w16="http://schemas.microsoft.com/office/word/2018/wordml" xmlns:w16sdtdh="http://schemas.microsoft.com/office/word/2020/wordml/sdtdatahash" xmlns:w16se="http://schemas.microsoft.com/office/word/2015/wordml/symex" xmlns:wpg="http://schemas.microsoft.com/office/word/2010/wordprocessingGroup" xmlns:wpi="http://schemas.microsoft.com/office/word/2010/wordprocessingInk" xmlns:wne="http://schemas.microsoft.com/office/word/2006/wordml" xmlns:wps="http://schemas.microsoft.com/office/word/2010/wordprocessingShape" mc:Ignorable="w14 w15 w16se w16cid w16 w16cex w16sdtdh wp14">
+<w:document xmlns:wpc="http://schemas.microsoft.com/office/word/2010/wordprocessingCanvas" xmlns:cx="http://schemas.microsoft.com/office/drawing/2014/chartex" xmlns:cx1="http://schemas.microsoft.com/office/drawing/2015/9/8/chartex" xmlns:cx2="http://schemas.microsoft.com/office/drawing/2015/10/21/chartex" xmlns:cx3="http://schemas.microsoft.com/office/drawing/2016/5/9/chartex" xmlns:cx4="http://schemas.microsoft.com/office/drawing/2016/5/10/chartex" xmlns:cx5="http://schemas.microsoft.com/office/drawing/2016/5/11/chartex" xmlns:cx6="http://schemas.microsoft.com/office/drawing/2016/5/12/chartex" xmlns:cx7="http://schemas.microsoft.com/office/drawing/2016/5/13/chartex" xmlns:cx8="http://schemas.microsoft.com/office/drawing/2016/5/14/chartex" xmlns:mc="http://schemas.openxmlformats.org/markup-compatibility/2006" xmlns:aink="http://schemas.microsoft.com/office/drawing/2016/ink" xmlns:am3d="http://schemas.microsoft.com/office/drawing/2017/model3d" xmlns:o="urn:schemas-microsoft-com:office:office" xmlns:oel="http://schemas.microsoft.com/office/2019/extlst" xmlns:r="http://schemas.openxmlformats.org/officeDocument/2006/relationships" xmlns:m="http://schemas.openxmlformats.org/officeDocument/2006/math" xmlns:v="urn:schemas-microsoft-com:vml" xmlns:wp14="http://schemas.microsoft.com/office/word/2010/wordprocessingDrawing" xmlns:wp="http://schemas.openxmlformats.org/drawingml/2006/wordprocessingDrawing" xmlns:w10="urn:schemas-microsoft-com:office:word" xmlns:w="http://schemas.openxmlformats.org/wordprocessingml/2006/main" xmlns:w14="http://schemas.microsoft.com/office/word/2010/wordml" xmlns:w15="http://schemas.microsoft.com/office/word/2012/wordml" xmlns:w16cex="http://schemas.microsoft.com/office/word/2018/wordml/cex" xmlns:w16cid="http://schemas.microsoft.com/office/word/2016/wordml/cid" xmlns:w16="http://schemas.microsoft.com/office/word/2018/wordml" xmlns:w16sdtdh="http://schemas.microsoft.com/office/word/2020/wordml/sdtdatahash" xmlns:w16se="http://schemas.microsoft.com/office/word/2015/wordml/symex" xmlns:wpg="http://schemas.microsoft.com/office/word/2010/wordprocessingGroup" xmlns:wpi="http://schemas.microsoft.com/office/word/2010/wordprocessingInk" xmlns:wne="http://schemas.microsoft.com/office/word/2006/wordml" xmlns:wps="http://schemas.microsoft.com/office/word/2010/wordprocessingShape" mc:Ignorable="w14 w15 w16se w16cid w16 w16cex w16sdtdh wp14">
   <w:body>
     <w:p>
       <w:pPr>
@@ -10386,7 +10386,21 @@
           <w:rFonts w:ascii="Arial" w:hAnsi="Arial" w:cs="Arial"/>
           <w:lang w:val="en-US"/>
         </w:rPr>
-        <w:t>Pedicualris</w:t>
+        <w:t>Pedicul</w:t>
+      </w:r>
+      <w:r>
+        <w:rPr>
+          <w:rFonts w:ascii="Arial" w:hAnsi="Arial" w:cs="Arial"/>
+          <w:lang w:val="en-US"/>
+        </w:rPr>
+        <w:t>a</w:t>
+      </w:r>
+      <w:r>
+        <w:rPr>
+          <w:rFonts w:ascii="Arial" w:hAnsi="Arial" w:cs="Arial"/>
+          <w:lang w:val="en-US"/>
+        </w:rPr>
+        <w:t>ris</w:t>
       </w:r>
       <w:proofErr w:type="spellEnd"/>
       <w:r>
@@ -27593,7 +27607,7 @@
 </file>
 
 <file path=word/comments.xml><?xml version="1.0" encoding="utf-8"?>
-<w:comments xmlns:wpc="http://schemas.microsoft.com/office/word/2010/wordprocessingCanvas" xmlns:cx="http://schemas.microsoft.com/office/drawing/2014/chartex" xmlns:cx1="http://schemas.microsoft.com/office/drawing/2015/9/8/chartex" xmlns:cx2="http://schemas.microsoft.com/office/drawing/2015/10/21/chartex" xmlns:cx3="http://schemas.microsoft.com/office/drawing/2016/5/9/chartex" xmlns:cx4="http://schemas.microsoft.com/office/drawing/2016/5/10/chartex" xmlns:cx5="http://schemas.microsoft.com/office/drawing/2016/5/11/chartex" xmlns:cx6="http://schemas.microsoft.com/office/drawing/2016/5/12/chartex" xmlns:cx7="http://schemas.microsoft.com/office/drawing/2016/5/13/chartex" xmlns:cx8="http://schemas.microsoft.com/office/drawing/2016/5/14/chartex" xmlns:mc="http://schemas.openxmlformats.org/markup-compatibility/2006" xmlns:aink="http://schemas.microsoft.com/office/drawing/2016/ink" xmlns:am3d="http://schemas.microsoft.com/office/drawing/2017/model3d" xmlns:o="urn:schemas-microsoft-com:office:office" xmlns:r="http://schemas.openxmlformats.org/officeDocument/2006/relationships" xmlns:m="http://schemas.openxmlformats.org/officeDocument/2006/math" xmlns:v="urn:schemas-microsoft-com:vml" xmlns:wp14="http://schemas.microsoft.com/office/word/2010/wordprocessingDrawing" xmlns:wp="http://schemas.openxmlformats.org/drawingml/2006/wordprocessingDrawing" xmlns:w10="urn:schemas-microsoft-com:office:word" xmlns:w="http://schemas.openxmlformats.org/wordprocessingml/2006/main" xmlns:w14="http://schemas.microsoft.com/office/word/2010/wordml" xmlns:w15="http://schemas.microsoft.com/office/word/2012/wordml" xmlns:w16cex="http://schemas.microsoft.com/office/word/2018/wordml/cex" xmlns:w16cid="http://schemas.microsoft.com/office/word/2016/wordml/cid" xmlns:w16="http://schemas.microsoft.com/office/word/2018/wordml" xmlns:w16sdtdh="http://schemas.microsoft.com/office/word/2020/wordml/sdtdatahash" xmlns:w16se="http://schemas.microsoft.com/office/word/2015/wordml/symex" xmlns:wpg="http://schemas.microsoft.com/office/word/2010/wordprocessingGroup" xmlns:wpi="http://schemas.microsoft.com/office/word/2010/wordprocessingInk" xmlns:wne="http://schemas.microsoft.com/office/word/2006/wordml" xmlns:wps="http://schemas.microsoft.com/office/word/2010/wordprocessingShape" mc:Ignorable="w14 w15 w16se w16cid w16 w16cex w16sdtdh wp14">
+<w:comments xmlns:wpc="http://schemas.microsoft.com/office/word/2010/wordprocessingCanvas" xmlns:cx="http://schemas.microsoft.com/office/drawing/2014/chartex" xmlns:cx1="http://schemas.microsoft.com/office/drawing/2015/9/8/chartex" xmlns:cx2="http://schemas.microsoft.com/office/drawing/2015/10/21/chartex" xmlns:cx3="http://schemas.microsoft.com/office/drawing/2016/5/9/chartex" xmlns:cx4="http://schemas.microsoft.com/office/drawing/2016/5/10/chartex" xmlns:cx5="http://schemas.microsoft.com/office/drawing/2016/5/11/chartex" xmlns:cx6="http://schemas.microsoft.com/office/drawing/2016/5/12/chartex" xmlns:cx7="http://schemas.microsoft.com/office/drawing/2016/5/13/chartex" xmlns:cx8="http://schemas.microsoft.com/office/drawing/2016/5/14/chartex" xmlns:mc="http://schemas.openxmlformats.org/markup-compatibility/2006" xmlns:aink="http://schemas.microsoft.com/office/drawing/2016/ink" xmlns:am3d="http://schemas.microsoft.com/office/drawing/2017/model3d" xmlns:o="urn:schemas-microsoft-com:office:office" xmlns:oel="http://schemas.microsoft.com/office/2019/extlst" xmlns:r="http://schemas.openxmlformats.org/officeDocument/2006/relationships" xmlns:m="http://schemas.openxmlformats.org/officeDocument/2006/math" xmlns:v="urn:schemas-microsoft-com:vml" xmlns:wp14="http://schemas.microsoft.com/office/word/2010/wordprocessingDrawing" xmlns:wp="http://schemas.openxmlformats.org/drawingml/2006/wordprocessingDrawing" xmlns:w10="urn:schemas-microsoft-com:office:word" xmlns:w="http://schemas.openxmlformats.org/wordprocessingml/2006/main" xmlns:w14="http://schemas.microsoft.com/office/word/2010/wordml" xmlns:w15="http://schemas.microsoft.com/office/word/2012/wordml" xmlns:w16cex="http://schemas.microsoft.com/office/word/2018/wordml/cex" xmlns:w16cid="http://schemas.microsoft.com/office/word/2016/wordml/cid" xmlns:w16="http://schemas.microsoft.com/office/word/2018/wordml" xmlns:w16sdtdh="http://schemas.microsoft.com/office/word/2020/wordml/sdtdatahash" xmlns:w16se="http://schemas.microsoft.com/office/word/2015/wordml/symex" xmlns:wpg="http://schemas.microsoft.com/office/word/2010/wordprocessingGroup" xmlns:wpi="http://schemas.microsoft.com/office/word/2010/wordprocessingInk" xmlns:wne="http://schemas.microsoft.com/office/word/2006/wordml" xmlns:wps="http://schemas.microsoft.com/office/word/2010/wordprocessingShape" mc:Ignorable="w14 w15 w16se w16cid w16 w16cex w16sdtdh wp14">
   <w:comment w:id="0" w:author="user" w:date="2022-01-04T15:25:00Z" w:initials="us">
     <w:p>
       <w:pPr>
@@ -27820,7 +27834,7 @@
 </file>
 
 <file path=word/commentsExtended.xml><?xml version="1.0" encoding="utf-8"?>
-<w15:commentsEx xmlns:wpc="http://schemas.microsoft.com/office/word/2010/wordprocessingCanvas" xmlns:cx="http://schemas.microsoft.com/office/drawing/2014/chartex" xmlns:cx1="http://schemas.microsoft.com/office/drawing/2015/9/8/chartex" xmlns:cx2="http://schemas.microsoft.com/office/drawing/2015/10/21/chartex" xmlns:cx3="http://schemas.microsoft.com/office/drawing/2016/5/9/chartex" xmlns:cx4="http://schemas.microsoft.com/office/drawing/2016/5/10/chartex" xmlns:cx5="http://schemas.microsoft.com/office/drawing/2016/5/11/chartex" xmlns:cx6="http://schemas.microsoft.com/office/drawing/2016/5/12/chartex" xmlns:cx7="http://schemas.microsoft.com/office/drawing/2016/5/13/chartex" xmlns:cx8="http://schemas.microsoft.com/office/drawing/2016/5/14/chartex" xmlns:mc="http://schemas.openxmlformats.org/markup-compatibility/2006" xmlns:aink="http://schemas.microsoft.com/office/drawing/2016/ink" xmlns:am3d="http://schemas.microsoft.com/office/drawing/2017/model3d" xmlns:o="urn:schemas-microsoft-com:office:office" xmlns:r="http://schemas.openxmlformats.org/officeDocument/2006/relationships" xmlns:m="http://schemas.openxmlformats.org/officeDocument/2006/math" xmlns:v="urn:schemas-microsoft-com:vml" xmlns:wp14="http://schemas.microsoft.com/office/word/2010/wordprocessingDrawing" xmlns:wp="http://schemas.openxmlformats.org/drawingml/2006/wordprocessingDrawing" xmlns:w10="urn:schemas-microsoft-com:office:word" xmlns:w="http://schemas.openxmlformats.org/wordprocessingml/2006/main" xmlns:w14="http://schemas.microsoft.com/office/word/2010/wordml" xmlns:w15="http://schemas.microsoft.com/office/word/2012/wordml" xmlns:w16cex="http://schemas.microsoft.com/office/word/2018/wordml/cex" xmlns:w16cid="http://schemas.microsoft.com/office/word/2016/wordml/cid" xmlns:w16="http://schemas.microsoft.com/office/word/2018/wordml" xmlns:w16sdtdh="http://schemas.microsoft.com/office/word/2020/wordml/sdtdatahash" xmlns:w16se="http://schemas.microsoft.com/office/word/2015/wordml/symex" xmlns:wpg="http://schemas.microsoft.com/office/word/2010/wordprocessingGroup" xmlns:wpi="http://schemas.microsoft.com/office/word/2010/wordprocessingInk" xmlns:wne="http://schemas.microsoft.com/office/word/2006/wordml" xmlns:wps="http://schemas.microsoft.com/office/word/2010/wordprocessingShape" mc:Ignorable="w14 w15 w16se w16cid w16 w16cex w16sdtdh wp14">
+<w15:commentsEx xmlns:wpc="http://schemas.microsoft.com/office/word/2010/wordprocessingCanvas" xmlns:cx="http://schemas.microsoft.com/office/drawing/2014/chartex" xmlns:cx1="http://schemas.microsoft.com/office/drawing/2015/9/8/chartex" xmlns:cx2="http://schemas.microsoft.com/office/drawing/2015/10/21/chartex" xmlns:cx3="http://schemas.microsoft.com/office/drawing/2016/5/9/chartex" xmlns:cx4="http://schemas.microsoft.com/office/drawing/2016/5/10/chartex" xmlns:cx5="http://schemas.microsoft.com/office/drawing/2016/5/11/chartex" xmlns:cx6="http://schemas.microsoft.com/office/drawing/2016/5/12/chartex" xmlns:cx7="http://schemas.microsoft.com/office/drawing/2016/5/13/chartex" xmlns:cx8="http://schemas.microsoft.com/office/drawing/2016/5/14/chartex" xmlns:mc="http://schemas.openxmlformats.org/markup-compatibility/2006" xmlns:aink="http://schemas.microsoft.com/office/drawing/2016/ink" xmlns:am3d="http://schemas.microsoft.com/office/drawing/2017/model3d" xmlns:o="urn:schemas-microsoft-com:office:office" xmlns:oel="http://schemas.microsoft.com/office/2019/extlst" xmlns:r="http://schemas.openxmlformats.org/officeDocument/2006/relationships" xmlns:m="http://schemas.openxmlformats.org/officeDocument/2006/math" xmlns:v="urn:schemas-microsoft-com:vml" xmlns:wp14="http://schemas.microsoft.com/office/word/2010/wordprocessingDrawing" xmlns:wp="http://schemas.openxmlformats.org/drawingml/2006/wordprocessingDrawing" xmlns:w10="urn:schemas-microsoft-com:office:word" xmlns:w="http://schemas.openxmlformats.org/wordprocessingml/2006/main" xmlns:w14="http://schemas.microsoft.com/office/word/2010/wordml" xmlns:w15="http://schemas.microsoft.com/office/word/2012/wordml" xmlns:w16cex="http://schemas.microsoft.com/office/word/2018/wordml/cex" xmlns:w16cid="http://schemas.microsoft.com/office/word/2016/wordml/cid" xmlns:w16="http://schemas.microsoft.com/office/word/2018/wordml" xmlns:w16sdtdh="http://schemas.microsoft.com/office/word/2020/wordml/sdtdatahash" xmlns:w16se="http://schemas.microsoft.com/office/word/2015/wordml/symex" xmlns:wpg="http://schemas.microsoft.com/office/word/2010/wordprocessingGroup" xmlns:wpi="http://schemas.microsoft.com/office/word/2010/wordprocessingInk" xmlns:wne="http://schemas.microsoft.com/office/word/2006/wordml" xmlns:wps="http://schemas.microsoft.com/office/word/2010/wordprocessingShape" mc:Ignorable="w14 w15 w16se w16cid w16 w16cex w16sdtdh wp14">
   <w15:commentEx w15:paraId="42FF96DF" w15:done="0"/>
   <w15:commentEx w15:paraId="624BBE81" w15:done="0"/>
   <w15:commentEx w15:paraId="2236F215" w15:done="0"/>
@@ -27831,7 +27845,7 @@
 </file>
 
 <file path=word/commentsExtensible.xml><?xml version="1.0" encoding="utf-8"?>
-<w16cex:commentsExtensible xmlns:wpc="http://schemas.microsoft.com/office/word/2010/wordprocessingCanvas" xmlns:cx="http://schemas.microsoft.com/office/drawing/2014/chartex" xmlns:cx1="http://schemas.microsoft.com/office/drawing/2015/9/8/chartex" xmlns:cx2="http://schemas.microsoft.com/office/drawing/2015/10/21/chartex" xmlns:cx3="http://schemas.microsoft.com/office/drawing/2016/5/9/chartex" xmlns:cx4="http://schemas.microsoft.com/office/drawing/2016/5/10/chartex" xmlns:cx5="http://schemas.microsoft.com/office/drawing/2016/5/11/chartex" xmlns:cx6="http://schemas.microsoft.com/office/drawing/2016/5/12/chartex" xmlns:cx7="http://schemas.microsoft.com/office/drawing/2016/5/13/chartex" xmlns:cx8="http://schemas.microsoft.com/office/drawing/2016/5/14/chartex" xmlns:mc="http://schemas.openxmlformats.org/markup-compatibility/2006" xmlns:aink="http://schemas.microsoft.com/office/drawing/2016/ink" xmlns:am3d="http://schemas.microsoft.com/office/drawing/2017/model3d" xmlns:o="urn:schemas-microsoft-com:office:office" xmlns:r="http://schemas.openxmlformats.org/officeDocument/2006/relationships" xmlns:m="http://schemas.openxmlformats.org/officeDocument/2006/math" xmlns:v="urn:schemas-microsoft-com:vml" xmlns:wp14="http://schemas.microsoft.com/office/word/2010/wordprocessingDrawing" xmlns:wp="http://schemas.openxmlformats.org/drawingml/2006/wordprocessingDrawing" xmlns:w10="urn:schemas-microsoft-com:office:word" xmlns:w="http://schemas.openxmlformats.org/wordprocessingml/2006/main" xmlns:w14="http://schemas.microsoft.com/office/word/2010/wordml" xmlns:w15="http://schemas.microsoft.com/office/word/2012/wordml" xmlns:w16cex="http://schemas.microsoft.com/office/word/2018/wordml/cex" xmlns:w16cid="http://schemas.microsoft.com/office/word/2016/wordml/cid" xmlns:w16="http://schemas.microsoft.com/office/word/2018/wordml" xmlns:w16sdtdh="http://schemas.microsoft.com/office/word/2020/wordml/sdtdatahash" xmlns:w16se="http://schemas.microsoft.com/office/word/2015/wordml/symex" xmlns:wpg="http://schemas.microsoft.com/office/word/2010/wordprocessingGroup" xmlns:wpi="http://schemas.microsoft.com/office/word/2010/wordprocessingInk" xmlns:wne="http://schemas.microsoft.com/office/word/2006/wordml" xmlns:wps="http://schemas.microsoft.com/office/word/2010/wordprocessingShape" mc:Ignorable="w14 w15 w16se w16cid w16 w16cex w16sdtdh wp14">
+<w16cex:commentsExtensible xmlns:wpc="http://schemas.microsoft.com/office/word/2010/wordprocessingCanvas" xmlns:cx="http://schemas.microsoft.com/office/drawing/2014/chartex" xmlns:cx1="http://schemas.microsoft.com/office/drawing/2015/9/8/chartex" xmlns:cx2="http://schemas.microsoft.com/office/drawing/2015/10/21/chartex" xmlns:cx3="http://schemas.microsoft.com/office/drawing/2016/5/9/chartex" xmlns:cx4="http://schemas.microsoft.com/office/drawing/2016/5/10/chartex" xmlns:cx5="http://schemas.microsoft.com/office/drawing/2016/5/11/chartex" xmlns:cx6="http://schemas.microsoft.com/office/drawing/2016/5/12/chartex" xmlns:cx7="http://schemas.microsoft.com/office/drawing/2016/5/13/chartex" xmlns:cx8="http://schemas.microsoft.com/office/drawing/2016/5/14/chartex" xmlns:mc="http://schemas.openxmlformats.org/markup-compatibility/2006" xmlns:aink="http://schemas.microsoft.com/office/drawing/2016/ink" xmlns:am3d="http://schemas.microsoft.com/office/drawing/2017/model3d" xmlns:o="urn:schemas-microsoft-com:office:office" xmlns:oel="http://schemas.microsoft.com/office/2019/extlst" xmlns:r="http://schemas.openxmlformats.org/officeDocument/2006/relationships" xmlns:m="http://schemas.openxmlformats.org/officeDocument/2006/math" xmlns:v="urn:schemas-microsoft-com:vml" xmlns:wp14="http://schemas.microsoft.com/office/word/2010/wordprocessingDrawing" xmlns:wp="http://schemas.openxmlformats.org/drawingml/2006/wordprocessingDrawing" xmlns:w10="urn:schemas-microsoft-com:office:word" xmlns:w="http://schemas.openxmlformats.org/wordprocessingml/2006/main" xmlns:w14="http://schemas.microsoft.com/office/word/2010/wordml" xmlns:w15="http://schemas.microsoft.com/office/word/2012/wordml" xmlns:w16cex="http://schemas.microsoft.com/office/word/2018/wordml/cex" xmlns:w16cid="http://schemas.microsoft.com/office/word/2016/wordml/cid" xmlns:w16="http://schemas.microsoft.com/office/word/2018/wordml" xmlns:w16sdtdh="http://schemas.microsoft.com/office/word/2020/wordml/sdtdatahash" xmlns:w16se="http://schemas.microsoft.com/office/word/2015/wordml/symex" xmlns:wpg="http://schemas.microsoft.com/office/word/2010/wordprocessingGroup" xmlns:wpi="http://schemas.microsoft.com/office/word/2010/wordprocessingInk" xmlns:wne="http://schemas.microsoft.com/office/word/2006/wordml" xmlns:wps="http://schemas.microsoft.com/office/word/2010/wordprocessingShape" mc:Ignorable="w14 w15 w16se w16cid w16 w16cex w16sdtdh wp14">
   <w16cex:commentExtensible w16cex:durableId="25F0218B" w16cex:dateUtc="2022-01-04T14:25:00Z"/>
   <w16cex:commentExtensible w16cex:durableId="257EE4FB" w16cex:dateUtc="2022-01-04T14:23:00Z"/>
   <w16cex:commentExtensible w16cex:durableId="25F024D1" w16cex:dateUtc="2022-03-31T11:02:00Z"/>
@@ -27842,7 +27856,7 @@
 </file>
 
 <file path=word/commentsIds.xml><?xml version="1.0" encoding="utf-8"?>
-<w16cid:commentsIds xmlns:wpc="http://schemas.microsoft.com/office/word/2010/wordprocessingCanvas" xmlns:cx="http://schemas.microsoft.com/office/drawing/2014/chartex" xmlns:cx1="http://schemas.microsoft.com/office/drawing/2015/9/8/chartex" xmlns:cx2="http://schemas.microsoft.com/office/drawing/2015/10/21/chartex" xmlns:cx3="http://schemas.microsoft.com/office/drawing/2016/5/9/chartex" xmlns:cx4="http://schemas.microsoft.com/office/drawing/2016/5/10/chartex" xmlns:cx5="http://schemas.microsoft.com/office/drawing/2016/5/11/chartex" xmlns:cx6="http://schemas.microsoft.com/office/drawing/2016/5/12/chartex" xmlns:cx7="http://schemas.microsoft.com/office/drawing/2016/5/13/chartex" xmlns:cx8="http://schemas.microsoft.com/office/drawing/2016/5/14/chartex" xmlns:mc="http://schemas.openxmlformats.org/markup-compatibility/2006" xmlns:aink="http://schemas.microsoft.com/office/drawing/2016/ink" xmlns:am3d="http://schemas.microsoft.com/office/drawing/2017/model3d" xmlns:o="urn:schemas-microsoft-com:office:office" xmlns:r="http://schemas.openxmlformats.org/officeDocument/2006/relationships" xmlns:m="http://schemas.openxmlformats.org/officeDocument/2006/math" xmlns:v="urn:schemas-microsoft-com:vml" xmlns:wp14="http://schemas.microsoft.com/office/word/2010/wordprocessingDrawing" xmlns:wp="http://schemas.openxmlformats.org/drawingml/2006/wordprocessingDrawing" xmlns:w10="urn:schemas-microsoft-com:office:word" xmlns:w="http://schemas.openxmlformats.org/wordprocessingml/2006/main" xmlns:w14="http://schemas.microsoft.com/office/word/2010/wordml" xmlns:w15="http://schemas.microsoft.com/office/word/2012/wordml" xmlns:w16cex="http://schemas.microsoft.com/office/word/2018/wordml/cex" xmlns:w16cid="http://schemas.microsoft.com/office/word/2016/wordml/cid" xmlns:w16="http://schemas.microsoft.com/office/word/2018/wordml" xmlns:w16sdtdh="http://schemas.microsoft.com/office/word/2020/wordml/sdtdatahash" xmlns:w16se="http://schemas.microsoft.com/office/word/2015/wordml/symex" xmlns:wpg="http://schemas.microsoft.com/office/word/2010/wordprocessingGroup" xmlns:wpi="http://schemas.microsoft.com/office/word/2010/wordprocessingInk" xmlns:wne="http://schemas.microsoft.com/office/word/2006/wordml" xmlns:wps="http://schemas.microsoft.com/office/word/2010/wordprocessingShape" mc:Ignorable="w14 w15 w16se w16cid w16 w16cex w16sdtdh wp14">
+<w16cid:commentsIds xmlns:wpc="http://schemas.microsoft.com/office/word/2010/wordprocessingCanvas" xmlns:cx="http://schemas.microsoft.com/office/drawing/2014/chartex" xmlns:cx1="http://schemas.microsoft.com/office/drawing/2015/9/8/chartex" xmlns:cx2="http://schemas.microsoft.com/office/drawing/2015/10/21/chartex" xmlns:cx3="http://schemas.microsoft.com/office/drawing/2016/5/9/chartex" xmlns:cx4="http://schemas.microsoft.com/office/drawing/2016/5/10/chartex" xmlns:cx5="http://schemas.microsoft.com/office/drawing/2016/5/11/chartex" xmlns:cx6="http://schemas.microsoft.com/office/drawing/2016/5/12/chartex" xmlns:cx7="http://schemas.microsoft.com/office/drawing/2016/5/13/chartex" xmlns:cx8="http://schemas.microsoft.com/office/drawing/2016/5/14/chartex" xmlns:mc="http://schemas.openxmlformats.org/markup-compatibility/2006" xmlns:aink="http://schemas.microsoft.com/office/drawing/2016/ink" xmlns:am3d="http://schemas.microsoft.com/office/drawing/2017/model3d" xmlns:o="urn:schemas-microsoft-com:office:office" xmlns:oel="http://schemas.microsoft.com/office/2019/extlst" xmlns:r="http://schemas.openxmlformats.org/officeDocument/2006/relationships" xmlns:m="http://schemas.openxmlformats.org/officeDocument/2006/math" xmlns:v="urn:schemas-microsoft-com:vml" xmlns:wp14="http://schemas.microsoft.com/office/word/2010/wordprocessingDrawing" xmlns:wp="http://schemas.openxmlformats.org/drawingml/2006/wordprocessingDrawing" xmlns:w10="urn:schemas-microsoft-com:office:word" xmlns:w="http://schemas.openxmlformats.org/wordprocessingml/2006/main" xmlns:w14="http://schemas.microsoft.com/office/word/2010/wordml" xmlns:w15="http://schemas.microsoft.com/office/word/2012/wordml" xmlns:w16cex="http://schemas.microsoft.com/office/word/2018/wordml/cex" xmlns:w16cid="http://schemas.microsoft.com/office/word/2016/wordml/cid" xmlns:w16="http://schemas.microsoft.com/office/word/2018/wordml" xmlns:w16sdtdh="http://schemas.microsoft.com/office/word/2020/wordml/sdtdatahash" xmlns:w16se="http://schemas.microsoft.com/office/word/2015/wordml/symex" xmlns:wpg="http://schemas.microsoft.com/office/word/2010/wordprocessingGroup" xmlns:wpi="http://schemas.microsoft.com/office/word/2010/wordprocessingInk" xmlns:wne="http://schemas.microsoft.com/office/word/2006/wordml" xmlns:wps="http://schemas.microsoft.com/office/word/2010/wordprocessingShape" mc:Ignorable="w14 w15 w16se w16cid w16 w16cex w16sdtdh wp14">
   <w16cid:commentId w16cid:paraId="42FF96DF" w16cid:durableId="25F0218B"/>
   <w16cid:commentId w16cid:paraId="624BBE81" w16cid:durableId="257EE4FB"/>
   <w16cid:commentId w16cid:paraId="2236F215" w16cid:durableId="25F024D1"/>
@@ -27853,7 +27867,7 @@
 </file>
 
 <file path=word/numbering.xml><?xml version="1.0" encoding="utf-8"?>
-<w:numbering xmlns:wpc="http://schemas.microsoft.com/office/word/2010/wordprocessingCanvas" xmlns:cx="http://schemas.microsoft.com/office/drawing/2014/chartex" xmlns:cx1="http://schemas.microsoft.com/office/drawing/2015/9/8/chartex" xmlns:cx2="http://schemas.microsoft.com/office/drawing/2015/10/21/chartex" xmlns:cx3="http://schemas.microsoft.com/office/drawing/2016/5/9/chartex" xmlns:cx4="http://schemas.microsoft.com/office/drawing/2016/5/10/chartex" xmlns:cx5="http://schemas.microsoft.com/office/drawing/2016/5/11/chartex" xmlns:cx6="http://schemas.microsoft.com/office/drawing/2016/5/12/chartex" xmlns:cx7="http://schemas.microsoft.com/office/drawing/2016/5/13/chartex" xmlns:cx8="http://schemas.microsoft.com/office/drawing/2016/5/14/chartex" xmlns:mc="http://schemas.openxmlformats.org/markup-compatibility/2006" xmlns:aink="http://schemas.microsoft.com/office/drawing/2016/ink" xmlns:am3d="http://schemas.microsoft.com/office/drawing/2017/model3d" xmlns:o="urn:schemas-microsoft-com:office:office" xmlns:r="http://schemas.openxmlformats.org/officeDocument/2006/relationships" xmlns:m="http://schemas.openxmlformats.org/officeDocument/2006/math" xmlns:v="urn:schemas-microsoft-com:vml" xmlns:wp14="http://schemas.microsoft.com/office/word/2010/wordprocessingDrawing" xmlns:wp="http://schemas.openxmlformats.org/drawingml/2006/wordprocessingDrawing" xmlns:w10="urn:schemas-microsoft-com:office:word" xmlns:w="http://schemas.openxmlformats.org/wordprocessingml/2006/main" xmlns:w14="http://schemas.microsoft.com/office/word/2010/wordml" xmlns:w15="http://schemas.microsoft.com/office/word/2012/wordml" xmlns:w16cex="http://schemas.microsoft.com/office/word/2018/wordml/cex" xmlns:w16cid="http://schemas.microsoft.com/office/word/2016/wordml/cid" xmlns:w16="http://schemas.microsoft.com/office/word/2018/wordml" xmlns:w16sdtdh="http://schemas.microsoft.com/office/word/2020/wordml/sdtdatahash" xmlns:w16se="http://schemas.microsoft.com/office/word/2015/wordml/symex" xmlns:wpg="http://schemas.microsoft.com/office/word/2010/wordprocessingGroup" xmlns:wpi="http://schemas.microsoft.com/office/word/2010/wordprocessingInk" xmlns:wne="http://schemas.microsoft.com/office/word/2006/wordml" xmlns:wps="http://schemas.microsoft.com/office/word/2010/wordprocessingShape" mc:Ignorable="w14 w15 w16se w16cid w16 w16cex w16sdtdh wp14">
+<w:numbering xmlns:wpc="http://schemas.microsoft.com/office/word/2010/wordprocessingCanvas" xmlns:cx="http://schemas.microsoft.com/office/drawing/2014/chartex" xmlns:cx1="http://schemas.microsoft.com/office/drawing/2015/9/8/chartex" xmlns:cx2="http://schemas.microsoft.com/office/drawing/2015/10/21/chartex" xmlns:cx3="http://schemas.microsoft.com/office/drawing/2016/5/9/chartex" xmlns:cx4="http://schemas.microsoft.com/office/drawing/2016/5/10/chartex" xmlns:cx5="http://schemas.microsoft.com/office/drawing/2016/5/11/chartex" xmlns:cx6="http://schemas.microsoft.com/office/drawing/2016/5/12/chartex" xmlns:cx7="http://schemas.microsoft.com/office/drawing/2016/5/13/chartex" xmlns:cx8="http://schemas.microsoft.com/office/drawing/2016/5/14/chartex" xmlns:mc="http://schemas.openxmlformats.org/markup-compatibility/2006" xmlns:aink="http://schemas.microsoft.com/office/drawing/2016/ink" xmlns:am3d="http://schemas.microsoft.com/office/drawing/2017/model3d" xmlns:o="urn:schemas-microsoft-com:office:office" xmlns:oel="http://schemas.microsoft.com/office/2019/extlst" xmlns:r="http://schemas.openxmlformats.org/officeDocument/2006/relationships" xmlns:m="http://schemas.openxmlformats.org/officeDocument/2006/math" xmlns:v="urn:schemas-microsoft-com:vml" xmlns:wp14="http://schemas.microsoft.com/office/word/2010/wordprocessingDrawing" xmlns:wp="http://schemas.openxmlformats.org/drawingml/2006/wordprocessingDrawing" xmlns:w10="urn:schemas-microsoft-com:office:word" xmlns:w="http://schemas.openxmlformats.org/wordprocessingml/2006/main" xmlns:w14="http://schemas.microsoft.com/office/word/2010/wordml" xmlns:w15="http://schemas.microsoft.com/office/word/2012/wordml" xmlns:w16cex="http://schemas.microsoft.com/office/word/2018/wordml/cex" xmlns:w16cid="http://schemas.microsoft.com/office/word/2016/wordml/cid" xmlns:w16="http://schemas.microsoft.com/office/word/2018/wordml" xmlns:w16sdtdh="http://schemas.microsoft.com/office/word/2020/wordml/sdtdatahash" xmlns:w16se="http://schemas.microsoft.com/office/word/2015/wordml/symex" xmlns:wpg="http://schemas.microsoft.com/office/word/2010/wordprocessingGroup" xmlns:wpi="http://schemas.microsoft.com/office/word/2010/wordprocessingInk" xmlns:wne="http://schemas.microsoft.com/office/word/2006/wordml" xmlns:wps="http://schemas.microsoft.com/office/word/2010/wordprocessingShape" mc:Ignorable="w14 w15 w16se w16cid w16 w16cex w16sdtdh wp14">
   <w:abstractNum w:abstractNumId="0" w15:restartNumberingAfterBreak="0">
     <w:nsid w:val="37BB401A"/>
     <w:multiLevelType w:val="hybridMultilevel"/>
@@ -28209,7 +28223,7 @@
 </file>
 
 <file path=word/people.xml><?xml version="1.0" encoding="utf-8"?>
-<w15:people xmlns:wpc="http://schemas.microsoft.com/office/word/2010/wordprocessingCanvas" xmlns:cx="http://schemas.microsoft.com/office/drawing/2014/chartex" xmlns:cx1="http://schemas.microsoft.com/office/drawing/2015/9/8/chartex" xmlns:cx2="http://schemas.microsoft.com/office/drawing/2015/10/21/chartex" xmlns:cx3="http://schemas.microsoft.com/office/drawing/2016/5/9/chartex" xmlns:cx4="http://schemas.microsoft.com/office/drawing/2016/5/10/chartex" xmlns:cx5="http://schemas.microsoft.com/office/drawing/2016/5/11/chartex" xmlns:cx6="http://schemas.microsoft.com/office/drawing/2016/5/12/chartex" xmlns:cx7="http://schemas.microsoft.com/office/drawing/2016/5/13/chartex" xmlns:cx8="http://schemas.microsoft.com/office/drawing/2016/5/14/chartex" xmlns:mc="http://schemas.openxmlformats.org/markup-compatibility/2006" xmlns:aink="http://schemas.microsoft.com/office/drawing/2016/ink" xmlns:am3d="http://schemas.microsoft.com/office/drawing/2017/model3d" xmlns:o="urn:schemas-microsoft-com:office:office" xmlns:r="http://schemas.openxmlformats.org/officeDocument/2006/relationships" xmlns:m="http://schemas.openxmlformats.org/officeDocument/2006/math" xmlns:v="urn:schemas-microsoft-com:vml" xmlns:wp14="http://schemas.microsoft.com/office/word/2010/wordprocessingDrawing" xmlns:wp="http://schemas.openxmlformats.org/drawingml/2006/wordprocessingDrawing" xmlns:w10="urn:schemas-microsoft-com:office:word" xmlns:w="http://schemas.openxmlformats.org/wordprocessingml/2006/main" xmlns:w14="http://schemas.microsoft.com/office/word/2010/wordml" xmlns:w15="http://schemas.microsoft.com/office/word/2012/wordml" xmlns:w16cex="http://schemas.microsoft.com/office/word/2018/wordml/cex" xmlns:w16cid="http://schemas.microsoft.com/office/word/2016/wordml/cid" xmlns:w16="http://schemas.microsoft.com/office/word/2018/wordml" xmlns:w16sdtdh="http://schemas.microsoft.com/office/word/2020/wordml/sdtdatahash" xmlns:w16se="http://schemas.microsoft.com/office/word/2015/wordml/symex" xmlns:wpg="http://schemas.microsoft.com/office/word/2010/wordprocessingGroup" xmlns:wpi="http://schemas.microsoft.com/office/word/2010/wordprocessingInk" xmlns:wne="http://schemas.microsoft.com/office/word/2006/wordml" xmlns:wps="http://schemas.microsoft.com/office/word/2010/wordprocessingShape" mc:Ignorable="w14 w15 w16se w16cid w16 w16cex w16sdtdh wp14">
+<w15:people xmlns:wpc="http://schemas.microsoft.com/office/word/2010/wordprocessingCanvas" xmlns:cx="http://schemas.microsoft.com/office/drawing/2014/chartex" xmlns:cx1="http://schemas.microsoft.com/office/drawing/2015/9/8/chartex" xmlns:cx2="http://schemas.microsoft.com/office/drawing/2015/10/21/chartex" xmlns:cx3="http://schemas.microsoft.com/office/drawing/2016/5/9/chartex" xmlns:cx4="http://schemas.microsoft.com/office/drawing/2016/5/10/chartex" xmlns:cx5="http://schemas.microsoft.com/office/drawing/2016/5/11/chartex" xmlns:cx6="http://schemas.microsoft.com/office/drawing/2016/5/12/chartex" xmlns:cx7="http://schemas.microsoft.com/office/drawing/2016/5/13/chartex" xmlns:cx8="http://schemas.microsoft.com/office/drawing/2016/5/14/chartex" xmlns:mc="http://schemas.openxmlformats.org/markup-compatibility/2006" xmlns:aink="http://schemas.microsoft.com/office/drawing/2016/ink" xmlns:am3d="http://schemas.microsoft.com/office/drawing/2017/model3d" xmlns:o="urn:schemas-microsoft-com:office:office" xmlns:oel="http://schemas.microsoft.com/office/2019/extlst" xmlns:r="http://schemas.openxmlformats.org/officeDocument/2006/relationships" xmlns:m="http://schemas.openxmlformats.org/officeDocument/2006/math" xmlns:v="urn:schemas-microsoft-com:vml" xmlns:wp14="http://schemas.microsoft.com/office/word/2010/wordprocessingDrawing" xmlns:wp="http://schemas.openxmlformats.org/drawingml/2006/wordprocessingDrawing" xmlns:w10="urn:schemas-microsoft-com:office:word" xmlns:w="http://schemas.openxmlformats.org/wordprocessingml/2006/main" xmlns:w14="http://schemas.microsoft.com/office/word/2010/wordml" xmlns:w15="http://schemas.microsoft.com/office/word/2012/wordml" xmlns:w16cex="http://schemas.microsoft.com/office/word/2018/wordml/cex" xmlns:w16cid="http://schemas.microsoft.com/office/word/2016/wordml/cid" xmlns:w16="http://schemas.microsoft.com/office/word/2018/wordml" xmlns:w16sdtdh="http://schemas.microsoft.com/office/word/2020/wordml/sdtdatahash" xmlns:w16se="http://schemas.microsoft.com/office/word/2015/wordml/symex" xmlns:wpg="http://schemas.microsoft.com/office/word/2010/wordprocessingGroup" xmlns:wpi="http://schemas.microsoft.com/office/word/2010/wordprocessingInk" xmlns:wne="http://schemas.microsoft.com/office/word/2006/wordml" xmlns:wps="http://schemas.microsoft.com/office/word/2010/wordprocessingShape" mc:Ignorable="w14 w15 w16se w16cid w16 w16cex w16sdtdh wp14">
   <w15:person w15:author="user">
     <w15:presenceInfo w15:providerId="None" w15:userId="user"/>
   </w15:person>

</xml_diff>